<commit_message>
Inleveropdracht 2 Functioneel ontwerp.docx
</commit_message>
<xml_diff>
--- a/Dot game/Functioneel ontwerp.docx
+++ b/Dot game/Functioneel ontwerp.docx
@@ -12,7 +12,13 @@
         <w:rPr>
           <w:b/>
         </w:rPr>
-        <w:t>Functioneel ontwerp inelveropdracht 1</w:t>
+        <w:t xml:space="preserve">Functioneel ontwerp inelveropdracht </w:t>
+      </w:r>
+      <w:r>
+        <w:rPr>
+          <w:b/>
+        </w:rPr>
+        <w:t>2</w:t>
       </w:r>
       <w:r>
         <w:rPr>
@@ -61,7 +67,10 @@
         </w:numPr>
       </w:pPr>
       <w:r>
-        <w:t>De speler kan vakjes aan klikken</w:t>
+        <w:t xml:space="preserve">De speler kan </w:t>
+      </w:r>
+      <w:r>
+        <w:t>in een 5x5 vakje een blokje bewegen</w:t>
       </w:r>
     </w:p>
     <w:p>
@@ -73,7 +82,7 @@
         </w:numPr>
       </w:pPr>
       <w:r>
-        <w:t>Na het klikken zie je een X of O, omstebeurt zet je er steeds 1 ergens neer</w:t>
+        <w:t>Bestuur het blokje met de pijltjes toetsen.</w:t>
       </w:r>
     </w:p>
     <w:p>
@@ -85,20 +94,13 @@
         </w:numPr>
       </w:pPr>
       <w:r>
-        <w:t>Het programma houd op met iets doen als alle vakjes vol zijn, dit om dat er geen wincondition is.</w:t>
+        <w:t>Zodra de speler de rand raakt, kan hij niet verder.</w:t>
       </w:r>
     </w:p>
     <w:p>
       <w:pPr>
-        <w:pStyle w:val="ListParagraph"/>
-        <w:numPr>
-          <w:ilvl w:val="0"/>
-          <w:numId w:val="1"/>
-        </w:numPr>
-      </w:pPr>
-      <w:r>
-        <w:t>Refresh de pagina als je weer wil spelen.</w:t>
-      </w:r>
+        <w:ind w:left="360"/>
+      </w:pPr>
       <w:bookmarkStart w:id="0" w:name="_GoBack"/>
       <w:bookmarkEnd w:id="0"/>
     </w:p>

</xml_diff>